<commit_message>
LA VENTANA VENDEDORES ESTA FUNCIONANDO PERFECTA LE MODIFIQUE TANTO EN EL PROGRAMA COMO EN LA BD Y CAMINA A LA PERFECCION, YA SOLUCIONE LO DE LOS REALES REVISALO INCLUSO LOGRO QUE LAS CEDULAS Y LOS TELEFONOS TENGAN UN FORMATO APROPIADO AHORA LO QUE HICE A ESA TABLA EMPLEADOS QUE ES LA QUE ESTA PERFECTA HAY QUE TRASLADARLO A LAS DEMAS PRODUCTOS Y ESO Y PONER A FUNCIONAR LA CAJA SI ES QUE LA ENTREGAREMOS
</commit_message>
<xml_diff>
--- a/Informe Final Proyecto BD.docx
+++ b/Informe Final Proyecto BD.docx
@@ -387,7 +387,39 @@
           <w:sz w:val="24"/>
           <w:szCs w:val="24"/>
         </w:rPr>
-        <w:t>El supra sistema es el negocio como tal una licorería cuyo objetivo es el expendio de especies alcohólicas mayoritariamente, c</w:t>
+        <w:t xml:space="preserve">El supra sistema es el negocio </w:t>
+      </w:r>
+      <w:r>
+        <w:rPr>
+          <w:rFonts w:asciiTheme="majorHAnsi" w:hAnsiTheme="majorHAnsi"/>
+          <w:sz w:val="24"/>
+          <w:szCs w:val="24"/>
+        </w:rPr>
+        <w:t xml:space="preserve">específicamente </w:t>
+      </w:r>
+      <w:r>
+        <w:rPr>
+          <w:rFonts w:asciiTheme="majorHAnsi" w:hAnsiTheme="majorHAnsi"/>
+          <w:sz w:val="24"/>
+          <w:szCs w:val="24"/>
+        </w:rPr>
+        <w:t>una licorería cuyo objetivo es el expendio de especies alcohólicas</w:t>
+      </w:r>
+      <w:r>
+        <w:rPr>
+          <w:rFonts w:asciiTheme="majorHAnsi" w:hAnsiTheme="majorHAnsi"/>
+          <w:sz w:val="24"/>
+          <w:szCs w:val="24"/>
+        </w:rPr>
+        <w:t xml:space="preserve"> principalmente además de otros productos variados</w:t>
+      </w:r>
+      <w:r>
+        <w:rPr>
+          <w:rFonts w:asciiTheme="majorHAnsi" w:hAnsiTheme="majorHAnsi"/>
+          <w:sz w:val="24"/>
+          <w:szCs w:val="24"/>
+        </w:rPr>
+        <w:t>, c</w:t>
       </w:r>
       <w:r>
         <w:rPr>
@@ -3210,6 +3242,11 @@
       </w:r>
     </w:p>
     <w:p>
+      <w:pPr>
+        <w:rPr>
+          <w:lang w:val="en-US"/>
+        </w:rPr>
+      </w:pPr>
       <w:r>
         <w:rPr>
           <w:lang w:val="en-US"/>
@@ -3218,18 +3255,30 @@
       </w:r>
       <w:proofErr w:type="gramStart"/>
       <w:r>
+        <w:rPr>
+          <w:lang w:val="en-US"/>
+        </w:rPr>
         <w:t>use</w:t>
       </w:r>
       <w:proofErr w:type="gramEnd"/>
       <w:r>
+        <w:rPr>
+          <w:lang w:val="en-US"/>
+        </w:rPr>
         <w:t xml:space="preserve"> </w:t>
       </w:r>
       <w:proofErr w:type="spellStart"/>
       <w:r>
+        <w:rPr>
+          <w:lang w:val="en-US"/>
+        </w:rPr>
         <w:t>pruebaproyecto</w:t>
       </w:r>
       <w:proofErr w:type="spellEnd"/>
       <w:r>
+        <w:rPr>
+          <w:lang w:val="en-US"/>
+        </w:rPr>
         <w:t>;</w:t>
       </w:r>
     </w:p>
@@ -3240,6 +3289,9 @@
         </w:rPr>
       </w:pPr>
       <w:r>
+        <w:rPr>
+          <w:lang w:val="en-US"/>
+        </w:rPr>
         <w:t xml:space="preserve">        </w:t>
       </w:r>
       <w:proofErr w:type="gramStart"/>
@@ -3854,11 +3906,17 @@
           <w:lang w:val="en-US"/>
         </w:rPr>
       </w:pPr>
-      <w:r>
-        <w:rPr>
-          <w:lang w:val="en-US"/>
-        </w:rPr>
-        <w:lastRenderedPageBreak/>
+    </w:p>
+    <w:p>
+      <w:pPr>
+        <w:rPr>
+          <w:lang w:val="en-US"/>
+        </w:rPr>
+      </w:pPr>
+      <w:r>
+        <w:rPr>
+          <w:lang w:val="en-US"/>
+        </w:rPr>
         <w:t xml:space="preserve">        </w:t>
       </w:r>
       <w:proofErr w:type="gramStart"/>
@@ -3916,7 +3974,21 @@
         <w:rPr>
           <w:lang w:val="en-US"/>
         </w:rPr>
-        <w:t xml:space="preserve"> char(10) PRIMARY KEY,</w:t>
+        <w:t xml:space="preserve"> </w:t>
+      </w:r>
+      <w:proofErr w:type="spellStart"/>
+      <w:r>
+        <w:rPr>
+          <w:lang w:val="en-US"/>
+        </w:rPr>
+        <w:t>int</w:t>
+      </w:r>
+      <w:proofErr w:type="spellEnd"/>
+      <w:r>
+        <w:rPr>
+          <w:lang w:val="en-US"/>
+        </w:rPr>
+        <w:t xml:space="preserve"> PRIMARY KEY AUTO_INCREMENT,</w:t>
       </w:r>
     </w:p>
     <w:p>
@@ -4056,530 +4128,350 @@
         <w:rPr>
           <w:lang w:val="en-US"/>
         </w:rPr>
-        <w:t xml:space="preserve"> char(10) not null references persona(cid)</w:t>
-      </w:r>
-    </w:p>
-    <w:p>
+        <w:t xml:space="preserve"> char(10) not null unique references persona(cid) </w:t>
+      </w:r>
+    </w:p>
+    <w:p>
+      <w:pPr>
+        <w:rPr>
+          <w:lang w:val="en-US"/>
+        </w:rPr>
+      </w:pPr>
       <w:r>
         <w:rPr>
           <w:lang w:val="en-US"/>
         </w:rPr>
         <w:t xml:space="preserve">                 </w:t>
+      </w:r>
+      <w:proofErr w:type="gramStart"/>
+      <w:r>
+        <w:rPr>
+          <w:lang w:val="en-US"/>
+        </w:rPr>
+        <w:t>on</w:t>
+      </w:r>
+      <w:proofErr w:type="gramEnd"/>
+      <w:r>
+        <w:rPr>
+          <w:lang w:val="en-US"/>
+        </w:rPr>
+        <w:t xml:space="preserve"> update cascade,</w:t>
+      </w:r>
+    </w:p>
+    <w:p>
+      <w:r>
+        <w:rPr>
+          <w:lang w:val="en-US"/>
+        </w:rPr>
+        <w:t xml:space="preserve">             </w:t>
+      </w:r>
+      <w:r>
+        <w:t>nombre varchar(32) not null references persona(nombre)</w:t>
+      </w:r>
+    </w:p>
+    <w:p>
+      <w:r>
+        <w:t xml:space="preserve">                 on update cascade,</w:t>
+      </w:r>
+    </w:p>
+    <w:p>
+      <w:r>
+        <w:t xml:space="preserve">             apellido varchar(32) not null references persona(apellido)</w:t>
+      </w:r>
+    </w:p>
+    <w:p>
+      <w:pPr>
+        <w:rPr>
+          <w:lang w:val="en-US"/>
+        </w:rPr>
+      </w:pPr>
+      <w:r>
+        <w:t xml:space="preserve">                 </w:t>
+      </w:r>
+      <w:proofErr w:type="gramStart"/>
+      <w:r>
+        <w:rPr>
+          <w:lang w:val="en-US"/>
+        </w:rPr>
+        <w:t>on</w:t>
+      </w:r>
+      <w:proofErr w:type="gramEnd"/>
+      <w:r>
+        <w:rPr>
+          <w:lang w:val="en-US"/>
+        </w:rPr>
+        <w:t xml:space="preserve"> update cascade,</w:t>
+      </w:r>
+    </w:p>
+    <w:p>
+      <w:pPr>
+        <w:rPr>
+          <w:lang w:val="en-US"/>
+        </w:rPr>
+      </w:pPr>
+      <w:r>
+        <w:rPr>
+          <w:lang w:val="en-US"/>
+        </w:rPr>
+        <w:t xml:space="preserve">             </w:t>
       </w:r>
       <w:proofErr w:type="spellStart"/>
       <w:proofErr w:type="gramStart"/>
       <w:r>
-        <w:t>on</w:t>
+        <w:rPr>
+          <w:lang w:val="en-US"/>
+        </w:rPr>
+        <w:t>telf</w:t>
       </w:r>
       <w:proofErr w:type="spellEnd"/>
       <w:proofErr w:type="gramEnd"/>
       <w:r>
+        <w:rPr>
+          <w:lang w:val="en-US"/>
+        </w:rPr>
+        <w:t xml:space="preserve"> char(15) not null default '</w:t>
+      </w:r>
+      <w:proofErr w:type="spellStart"/>
+      <w:r>
+        <w:rPr>
+          <w:lang w:val="en-US"/>
+        </w:rPr>
+        <w:t>desconocido</w:t>
+      </w:r>
+      <w:proofErr w:type="spellEnd"/>
+      <w:r>
+        <w:rPr>
+          <w:lang w:val="en-US"/>
+        </w:rPr>
+        <w:t>' references persona(</w:t>
+      </w:r>
+      <w:proofErr w:type="spellStart"/>
+      <w:r>
+        <w:rPr>
+          <w:lang w:val="en-US"/>
+        </w:rPr>
+        <w:t>telf</w:t>
+      </w:r>
+      <w:proofErr w:type="spellEnd"/>
+      <w:r>
+        <w:rPr>
+          <w:lang w:val="en-US"/>
+        </w:rPr>
+        <w:t>)</w:t>
+      </w:r>
+    </w:p>
+    <w:p>
+      <w:pPr>
+        <w:rPr>
+          <w:lang w:val="en-US"/>
+        </w:rPr>
+      </w:pPr>
+      <w:r>
+        <w:rPr>
+          <w:lang w:val="en-US"/>
+        </w:rPr>
+        <w:t xml:space="preserve">                 </w:t>
+      </w:r>
+      <w:proofErr w:type="gramStart"/>
+      <w:r>
+        <w:rPr>
+          <w:lang w:val="en-US"/>
+        </w:rPr>
+        <w:t>on</w:t>
+      </w:r>
+      <w:proofErr w:type="gramEnd"/>
+      <w:r>
+        <w:rPr>
+          <w:lang w:val="en-US"/>
+        </w:rPr>
+        <w:t xml:space="preserve"> delete set null</w:t>
+      </w:r>
+    </w:p>
+    <w:p>
+      <w:r>
+        <w:rPr>
+          <w:lang w:val="en-US"/>
+        </w:rPr>
+        <w:t xml:space="preserve">                 </w:t>
+      </w:r>
+      <w:r>
+        <w:t>on update cascade,</w:t>
+      </w:r>
+    </w:p>
+    <w:p>
+      <w:r>
+        <w:t xml:space="preserve">             direccion varchar(60) not null default 'desconocida' references persona(direccion)</w:t>
+      </w:r>
+    </w:p>
+    <w:p>
+      <w:pPr>
+        <w:rPr>
+          <w:lang w:val="en-US"/>
+        </w:rPr>
+      </w:pPr>
+      <w:r>
+        <w:t xml:space="preserve">                 </w:t>
+      </w:r>
+      <w:proofErr w:type="gramStart"/>
+      <w:r>
+        <w:rPr>
+          <w:lang w:val="en-US"/>
+        </w:rPr>
+        <w:t>on</w:t>
+      </w:r>
+      <w:proofErr w:type="gramEnd"/>
+      <w:r>
+        <w:rPr>
+          <w:lang w:val="en-US"/>
+        </w:rPr>
+        <w:t xml:space="preserve"> delete set null</w:t>
+      </w:r>
+    </w:p>
+    <w:p>
+      <w:pPr>
+        <w:rPr>
+          <w:lang w:val="en-US"/>
+        </w:rPr>
+      </w:pPr>
+      <w:r>
+        <w:rPr>
+          <w:lang w:val="en-US"/>
+        </w:rPr>
+        <w:t xml:space="preserve">                 </w:t>
+      </w:r>
+      <w:proofErr w:type="gramStart"/>
+      <w:r>
+        <w:rPr>
+          <w:lang w:val="en-US"/>
+        </w:rPr>
+        <w:t>on</w:t>
+      </w:r>
+      <w:proofErr w:type="gramEnd"/>
+      <w:r>
+        <w:rPr>
+          <w:lang w:val="en-US"/>
+        </w:rPr>
+        <w:t xml:space="preserve"> update cascade,</w:t>
+      </w:r>
+    </w:p>
+    <w:p>
+      <w:pPr>
+        <w:rPr>
+          <w:lang w:val="en-US"/>
+        </w:rPr>
+      </w:pPr>
+      <w:r>
+        <w:rPr>
+          <w:lang w:val="en-US"/>
+        </w:rPr>
+        <w:t xml:space="preserve">             </w:t>
+      </w:r>
+      <w:proofErr w:type="gramStart"/>
+      <w:r>
+        <w:rPr>
+          <w:lang w:val="en-US"/>
+        </w:rPr>
+        <w:t>constraint</w:t>
+      </w:r>
+      <w:proofErr w:type="gramEnd"/>
+      <w:r>
+        <w:rPr>
+          <w:lang w:val="en-US"/>
+        </w:rPr>
         <w:t xml:space="preserve"> </w:t>
       </w:r>
       <w:proofErr w:type="spellStart"/>
       <w:r>
-        <w:t>update</w:t>
+        <w:rPr>
+          <w:lang w:val="en-US"/>
+        </w:rPr>
+        <w:t>cantanosserv</w:t>
       </w:r>
       <w:proofErr w:type="spellEnd"/>
       <w:r>
+        <w:rPr>
+          <w:lang w:val="en-US"/>
+        </w:rPr>
+        <w:t xml:space="preserve"> check (</w:t>
+      </w:r>
+      <w:proofErr w:type="spellStart"/>
+      <w:r>
+        <w:rPr>
+          <w:lang w:val="en-US"/>
+        </w:rPr>
+        <w:t>anosserv</w:t>
+      </w:r>
+      <w:proofErr w:type="spellEnd"/>
+      <w:r>
+        <w:rPr>
+          <w:lang w:val="en-US"/>
+        </w:rPr>
+        <w:t xml:space="preserve">&gt;=0 AND </w:t>
+      </w:r>
+      <w:proofErr w:type="spellStart"/>
+      <w:r>
+        <w:rPr>
+          <w:lang w:val="en-US"/>
+        </w:rPr>
+        <w:t>anosserv</w:t>
+      </w:r>
+      <w:proofErr w:type="spellEnd"/>
+      <w:r>
+        <w:rPr>
+          <w:lang w:val="en-US"/>
+        </w:rPr>
+        <w:t>&lt;=60),</w:t>
+      </w:r>
+    </w:p>
+    <w:p>
+      <w:pPr>
+        <w:rPr>
+          <w:lang w:val="en-US"/>
+        </w:rPr>
+      </w:pPr>
+      <w:r>
+        <w:rPr>
+          <w:lang w:val="en-US"/>
+        </w:rPr>
+        <w:t xml:space="preserve">             </w:t>
+      </w:r>
+      <w:proofErr w:type="gramStart"/>
+      <w:r>
+        <w:rPr>
+          <w:lang w:val="en-US"/>
+        </w:rPr>
+        <w:t>constraint</w:t>
+      </w:r>
+      <w:proofErr w:type="gramEnd"/>
+      <w:r>
+        <w:rPr>
+          <w:lang w:val="en-US"/>
+        </w:rPr>
         <w:t xml:space="preserve"> </w:t>
       </w:r>
       <w:proofErr w:type="spellStart"/>
       <w:r>
-        <w:t>cascade</w:t>
+        <w:rPr>
+          <w:lang w:val="en-US"/>
+        </w:rPr>
+        <w:t>montsalario</w:t>
       </w:r>
       <w:proofErr w:type="spellEnd"/>
       <w:r>
-        <w:t>,</w:t>
-      </w:r>
-    </w:p>
-    <w:p>
-      <w:r>
-        <w:t xml:space="preserve">             </w:t>
-      </w:r>
-      <w:proofErr w:type="gramStart"/>
-      <w:r>
-        <w:t>nombre</w:t>
-      </w:r>
-      <w:proofErr w:type="gramEnd"/>
-      <w:r>
-        <w:t xml:space="preserve"> </w:t>
+        <w:rPr>
+          <w:lang w:val="en-US"/>
+        </w:rPr>
+        <w:t xml:space="preserve"> check (</w:t>
       </w:r>
       <w:proofErr w:type="spellStart"/>
       <w:r>
-        <w:t>varchar</w:t>
+        <w:rPr>
+          <w:lang w:val="en-US"/>
+        </w:rPr>
+        <w:t>salario</w:t>
       </w:r>
       <w:proofErr w:type="spellEnd"/>
       <w:r>
-        <w:t xml:space="preserve">(32) </w:t>
-      </w:r>
-      <w:proofErr w:type="spellStart"/>
-      <w:r>
-        <w:t>not</w:t>
-      </w:r>
-      <w:proofErr w:type="spellEnd"/>
-      <w:r>
-        <w:t xml:space="preserve"> </w:t>
-      </w:r>
-      <w:proofErr w:type="spellStart"/>
-      <w:r>
-        <w:t>null</w:t>
-      </w:r>
-      <w:proofErr w:type="spellEnd"/>
-      <w:r>
-        <w:t xml:space="preserve"> </w:t>
-      </w:r>
-      <w:proofErr w:type="spellStart"/>
-      <w:r>
-        <w:t>references</w:t>
-      </w:r>
-      <w:proofErr w:type="spellEnd"/>
-      <w:r>
-        <w:t xml:space="preserve"> persona(nombre)</w:t>
-      </w:r>
-    </w:p>
-    <w:p>
-      <w:r>
-        <w:t xml:space="preserve">                 </w:t>
-      </w:r>
-      <w:proofErr w:type="spellStart"/>
-      <w:proofErr w:type="gramStart"/>
-      <w:r>
-        <w:t>on</w:t>
-      </w:r>
-      <w:proofErr w:type="spellEnd"/>
-      <w:proofErr w:type="gramEnd"/>
-      <w:r>
-        <w:t xml:space="preserve"> </w:t>
-      </w:r>
-      <w:proofErr w:type="spellStart"/>
-      <w:r>
-        <w:t>update</w:t>
-      </w:r>
-      <w:proofErr w:type="spellEnd"/>
-      <w:r>
-        <w:t xml:space="preserve"> </w:t>
-      </w:r>
-      <w:proofErr w:type="spellStart"/>
-      <w:r>
-        <w:t>cascade</w:t>
-      </w:r>
-      <w:proofErr w:type="spellEnd"/>
-      <w:r>
-        <w:t>,</w:t>
-      </w:r>
-    </w:p>
-    <w:p>
-      <w:r>
-        <w:t xml:space="preserve">             </w:t>
-      </w:r>
-      <w:proofErr w:type="gramStart"/>
-      <w:r>
-        <w:t>apellido</w:t>
-      </w:r>
-      <w:proofErr w:type="gramEnd"/>
-      <w:r>
-        <w:t xml:space="preserve"> </w:t>
-      </w:r>
-      <w:proofErr w:type="spellStart"/>
-      <w:r>
-        <w:t>varchar</w:t>
-      </w:r>
-      <w:proofErr w:type="spellEnd"/>
-      <w:r>
-        <w:t xml:space="preserve">(32) </w:t>
-      </w:r>
-      <w:proofErr w:type="spellStart"/>
-      <w:r>
-        <w:t>not</w:t>
-      </w:r>
-      <w:proofErr w:type="spellEnd"/>
-      <w:r>
-        <w:t xml:space="preserve"> </w:t>
-      </w:r>
-      <w:proofErr w:type="spellStart"/>
-      <w:r>
-        <w:t>null</w:t>
-      </w:r>
-      <w:proofErr w:type="spellEnd"/>
-      <w:r>
-        <w:t xml:space="preserve"> </w:t>
-      </w:r>
-      <w:proofErr w:type="spellStart"/>
-      <w:r>
-        <w:t>references</w:t>
-      </w:r>
-      <w:proofErr w:type="spellEnd"/>
-      <w:r>
-        <w:t xml:space="preserve"> persona(apellido)</w:t>
-      </w:r>
-    </w:p>
-    <w:p>
-      <w:pPr>
-        <w:rPr>
-          <w:lang w:val="en-US"/>
-        </w:rPr>
-      </w:pPr>
-      <w:r>
-        <w:t xml:space="preserve">                 </w:t>
-      </w:r>
-      <w:proofErr w:type="gramStart"/>
-      <w:r>
-        <w:rPr>
-          <w:lang w:val="en-US"/>
-        </w:rPr>
-        <w:t>on</w:t>
-      </w:r>
-      <w:proofErr w:type="gramEnd"/>
-      <w:r>
-        <w:rPr>
-          <w:lang w:val="en-US"/>
-        </w:rPr>
-        <w:t xml:space="preserve"> update cascade,</w:t>
-      </w:r>
-    </w:p>
-    <w:p>
-      <w:pPr>
-        <w:rPr>
-          <w:lang w:val="en-US"/>
-        </w:rPr>
-      </w:pPr>
-      <w:r>
-        <w:rPr>
-          <w:lang w:val="en-US"/>
-        </w:rPr>
-        <w:t xml:space="preserve">             </w:t>
-      </w:r>
-      <w:proofErr w:type="spellStart"/>
-      <w:proofErr w:type="gramStart"/>
-      <w:r>
-        <w:rPr>
-          <w:lang w:val="en-US"/>
-        </w:rPr>
-        <w:t>telf</w:t>
-      </w:r>
-      <w:proofErr w:type="spellEnd"/>
-      <w:proofErr w:type="gramEnd"/>
-      <w:r>
-        <w:rPr>
-          <w:lang w:val="en-US"/>
-        </w:rPr>
-        <w:t xml:space="preserve"> char(15) not null default '</w:t>
-      </w:r>
-      <w:proofErr w:type="spellStart"/>
-      <w:r>
-        <w:rPr>
-          <w:lang w:val="en-US"/>
-        </w:rPr>
-        <w:t>desconocido</w:t>
-      </w:r>
-      <w:proofErr w:type="spellEnd"/>
-      <w:r>
-        <w:rPr>
-          <w:lang w:val="en-US"/>
-        </w:rPr>
-        <w:t>' references persona(</w:t>
-      </w:r>
-      <w:proofErr w:type="spellStart"/>
-      <w:r>
-        <w:rPr>
-          <w:lang w:val="en-US"/>
-        </w:rPr>
-        <w:t>telf</w:t>
-      </w:r>
-      <w:proofErr w:type="spellEnd"/>
-      <w:r>
-        <w:rPr>
-          <w:lang w:val="en-US"/>
-        </w:rPr>
-        <w:t>)</w:t>
-      </w:r>
-    </w:p>
-    <w:p>
-      <w:pPr>
-        <w:rPr>
-          <w:lang w:val="en-US"/>
-        </w:rPr>
-      </w:pPr>
-      <w:r>
-        <w:rPr>
-          <w:lang w:val="en-US"/>
-        </w:rPr>
-        <w:t xml:space="preserve">                 </w:t>
-      </w:r>
-      <w:proofErr w:type="gramStart"/>
-      <w:r>
-        <w:rPr>
-          <w:lang w:val="en-US"/>
-        </w:rPr>
-        <w:t>on</w:t>
-      </w:r>
-      <w:proofErr w:type="gramEnd"/>
-      <w:r>
-        <w:rPr>
-          <w:lang w:val="en-US"/>
-        </w:rPr>
-        <w:t xml:space="preserve"> delete set null</w:t>
-      </w:r>
-    </w:p>
-    <w:p>
-      <w:r>
-        <w:rPr>
-          <w:lang w:val="en-US"/>
-        </w:rPr>
-        <w:t xml:space="preserve">                 </w:t>
-      </w:r>
-      <w:proofErr w:type="spellStart"/>
-      <w:proofErr w:type="gramStart"/>
-      <w:r>
-        <w:t>on</w:t>
-      </w:r>
-      <w:proofErr w:type="spellEnd"/>
-      <w:proofErr w:type="gramEnd"/>
-      <w:r>
-        <w:t xml:space="preserve"> </w:t>
-      </w:r>
-      <w:proofErr w:type="spellStart"/>
-      <w:r>
-        <w:t>update</w:t>
-      </w:r>
-      <w:proofErr w:type="spellEnd"/>
-      <w:r>
-        <w:t xml:space="preserve"> </w:t>
-      </w:r>
-      <w:proofErr w:type="spellStart"/>
-      <w:r>
-        <w:t>cascade</w:t>
-      </w:r>
-      <w:proofErr w:type="spellEnd"/>
-      <w:r>
-        <w:t>,</w:t>
-      </w:r>
-    </w:p>
-    <w:p>
-      <w:r>
-        <w:t xml:space="preserve">             </w:t>
-      </w:r>
-      <w:proofErr w:type="spellStart"/>
-      <w:proofErr w:type="gramStart"/>
-      <w:r>
-        <w:t>direccion</w:t>
-      </w:r>
-      <w:proofErr w:type="spellEnd"/>
-      <w:proofErr w:type="gramEnd"/>
-      <w:r>
-        <w:t xml:space="preserve"> </w:t>
-      </w:r>
-      <w:proofErr w:type="spellStart"/>
-      <w:r>
-        <w:t>varchar</w:t>
-      </w:r>
-      <w:proofErr w:type="spellEnd"/>
-      <w:r>
-        <w:t xml:space="preserve">(60) </w:t>
-      </w:r>
-      <w:proofErr w:type="spellStart"/>
-      <w:r>
-        <w:t>not</w:t>
-      </w:r>
-      <w:proofErr w:type="spellEnd"/>
-      <w:r>
-        <w:t xml:space="preserve"> </w:t>
-      </w:r>
-      <w:proofErr w:type="spellStart"/>
-      <w:r>
-        <w:t>null</w:t>
-      </w:r>
-      <w:proofErr w:type="spellEnd"/>
-      <w:r>
-        <w:t xml:space="preserve"> default 'desconocida' </w:t>
-      </w:r>
-      <w:proofErr w:type="spellStart"/>
-      <w:r>
-        <w:t>references</w:t>
-      </w:r>
-      <w:proofErr w:type="spellEnd"/>
-      <w:r>
-        <w:t xml:space="preserve"> persona(</w:t>
-      </w:r>
-      <w:proofErr w:type="spellStart"/>
-      <w:r>
-        <w:t>direccion</w:t>
-      </w:r>
-      <w:proofErr w:type="spellEnd"/>
-      <w:r>
-        <w:t>)</w:t>
-      </w:r>
-    </w:p>
-    <w:p>
-      <w:pPr>
-        <w:rPr>
-          <w:lang w:val="en-US"/>
-        </w:rPr>
-      </w:pPr>
-      <w:r>
-        <w:t xml:space="preserve">                 </w:t>
-      </w:r>
-      <w:proofErr w:type="gramStart"/>
-      <w:r>
-        <w:rPr>
-          <w:lang w:val="en-US"/>
-        </w:rPr>
-        <w:t>on</w:t>
-      </w:r>
-      <w:proofErr w:type="gramEnd"/>
-      <w:r>
-        <w:rPr>
-          <w:lang w:val="en-US"/>
-        </w:rPr>
-        <w:t xml:space="preserve"> delete set null</w:t>
-      </w:r>
-    </w:p>
-    <w:p>
-      <w:pPr>
-        <w:rPr>
-          <w:lang w:val="en-US"/>
-        </w:rPr>
-      </w:pPr>
-      <w:r>
-        <w:rPr>
-          <w:lang w:val="en-US"/>
-        </w:rPr>
-        <w:t xml:space="preserve">                 </w:t>
-      </w:r>
-      <w:proofErr w:type="gramStart"/>
-      <w:r>
-        <w:rPr>
-          <w:lang w:val="en-US"/>
-        </w:rPr>
-        <w:t>on</w:t>
-      </w:r>
-      <w:proofErr w:type="gramEnd"/>
-      <w:r>
-        <w:rPr>
-          <w:lang w:val="en-US"/>
-        </w:rPr>
-        <w:t xml:space="preserve"> update cascade,</w:t>
-      </w:r>
-    </w:p>
-    <w:p>
-      <w:pPr>
-        <w:rPr>
-          <w:lang w:val="en-US"/>
-        </w:rPr>
-      </w:pPr>
-      <w:r>
-        <w:rPr>
-          <w:lang w:val="en-US"/>
-        </w:rPr>
-        <w:t xml:space="preserve">             </w:t>
-      </w:r>
-      <w:proofErr w:type="gramStart"/>
-      <w:r>
-        <w:rPr>
-          <w:lang w:val="en-US"/>
-        </w:rPr>
-        <w:t>constraint</w:t>
-      </w:r>
-      <w:proofErr w:type="gramEnd"/>
-      <w:r>
-        <w:rPr>
-          <w:lang w:val="en-US"/>
-        </w:rPr>
-        <w:t xml:space="preserve"> </w:t>
-      </w:r>
-      <w:proofErr w:type="spellStart"/>
-      <w:r>
-        <w:rPr>
-          <w:lang w:val="en-US"/>
-        </w:rPr>
-        <w:t>cantanosserv</w:t>
-      </w:r>
-      <w:proofErr w:type="spellEnd"/>
-      <w:r>
-        <w:rPr>
-          <w:lang w:val="en-US"/>
-        </w:rPr>
-        <w:t xml:space="preserve"> check (</w:t>
-      </w:r>
-      <w:proofErr w:type="spellStart"/>
-      <w:r>
-        <w:rPr>
-          <w:lang w:val="en-US"/>
-        </w:rPr>
-        <w:t>anosserv</w:t>
-      </w:r>
-      <w:proofErr w:type="spellEnd"/>
-      <w:r>
-        <w:rPr>
-          <w:lang w:val="en-US"/>
-        </w:rPr>
-        <w:t xml:space="preserve">&gt;=0 AND </w:t>
-      </w:r>
-      <w:proofErr w:type="spellStart"/>
-      <w:r>
-        <w:rPr>
-          <w:lang w:val="en-US"/>
-        </w:rPr>
-        <w:t>anosserv</w:t>
-      </w:r>
-      <w:proofErr w:type="spellEnd"/>
-      <w:r>
-        <w:rPr>
-          <w:lang w:val="en-US"/>
-        </w:rPr>
-        <w:t>&lt;=60),</w:t>
-      </w:r>
-    </w:p>
-    <w:p>
-      <w:pPr>
-        <w:rPr>
-          <w:lang w:val="en-US"/>
-        </w:rPr>
-      </w:pPr>
-      <w:r>
-        <w:rPr>
-          <w:lang w:val="en-US"/>
-        </w:rPr>
-        <w:t xml:space="preserve">             </w:t>
-      </w:r>
-      <w:proofErr w:type="gramStart"/>
-      <w:r>
-        <w:rPr>
-          <w:lang w:val="en-US"/>
-        </w:rPr>
-        <w:t>constraint</w:t>
-      </w:r>
-      <w:proofErr w:type="gramEnd"/>
-      <w:r>
-        <w:rPr>
-          <w:lang w:val="en-US"/>
-        </w:rPr>
-        <w:t xml:space="preserve"> </w:t>
-      </w:r>
-      <w:proofErr w:type="spellStart"/>
-      <w:r>
-        <w:rPr>
-          <w:lang w:val="en-US"/>
-        </w:rPr>
-        <w:t>montsalario</w:t>
-      </w:r>
-      <w:proofErr w:type="spellEnd"/>
-      <w:r>
-        <w:rPr>
-          <w:lang w:val="en-US"/>
-        </w:rPr>
-        <w:t xml:space="preserve"> check (</w:t>
-      </w:r>
-      <w:proofErr w:type="spellStart"/>
-      <w:r>
-        <w:rPr>
-          <w:lang w:val="en-US"/>
-        </w:rPr>
-        <w:t>salario</w:t>
-      </w:r>
-      <w:proofErr w:type="spellEnd"/>
-      <w:r>
         <w:rPr>
           <w:lang w:val="en-US"/>
         </w:rPr>
@@ -4598,13 +4490,6 @@
         </w:rPr>
         <w:t xml:space="preserve">        );</w:t>
       </w:r>
-    </w:p>
-    <w:p>
-      <w:pPr>
-        <w:rPr>
-          <w:lang w:val="en-US"/>
-        </w:rPr>
-      </w:pPr>
     </w:p>
     <w:p>
       <w:pPr>
@@ -9136,41 +9021,41 @@
     </dgm:pt>
   </dgm:ptLst>
   <dgm:cxnLst>
+    <dgm:cxn modelId="{C039BF40-E757-41F5-958A-A28FFD23E223}" type="presOf" srcId="{46553F6F-F90E-4011-8C52-643EE0A17DAA}" destId="{6BD36798-5955-4FE4-84AC-236D1CEEE441}" srcOrd="0" destOrd="0" presId="urn:microsoft.com/office/officeart/2005/8/layout/hierarchy1"/>
     <dgm:cxn modelId="{1C2A06AF-5740-412D-91B6-58BC54050B5A}" srcId="{0944E9AC-8158-4C6B-8C04-567C3CE10A72}" destId="{46553F6F-F90E-4011-8C52-643EE0A17DAA}" srcOrd="0" destOrd="0" parTransId="{DB4DC00D-CF79-4CBC-AAAF-41580A457022}" sibTransId="{7A246543-4D70-41C8-A34A-2452E956CEC4}"/>
-    <dgm:cxn modelId="{D1430ECE-0CFF-4640-8526-F0183F24C8FB}" type="presOf" srcId="{4F8C5122-C656-4E9B-A2E2-F469BD12B635}" destId="{BEA1399F-AE25-4A35-8957-5A5041D48E4E}" srcOrd="0" destOrd="0" presId="urn:microsoft.com/office/officeart/2005/8/layout/hierarchy1"/>
-    <dgm:cxn modelId="{FDEDEC2C-5A55-40F0-9AF8-505E41ED55DF}" type="presOf" srcId="{E4F37F17-3624-414D-BEF0-11D84C996EE5}" destId="{2C9A8413-C73C-4059-9CF2-1094074CEC47}" srcOrd="0" destOrd="0" presId="urn:microsoft.com/office/officeart/2005/8/layout/hierarchy1"/>
+    <dgm:cxn modelId="{DF9E3B10-3B0D-4575-AEF6-1A037CEFE5F3}" type="presOf" srcId="{E4F37F17-3624-414D-BEF0-11D84C996EE5}" destId="{2C9A8413-C73C-4059-9CF2-1094074CEC47}" srcOrd="0" destOrd="0" presId="urn:microsoft.com/office/officeart/2005/8/layout/hierarchy1"/>
+    <dgm:cxn modelId="{7C07DCA9-040B-4A2D-9E8D-2C23108B4B29}" type="presOf" srcId="{D07704B3-6013-4133-A246-52697E616180}" destId="{FA7ADD80-0448-49D1-A629-0BEE8AD12E0E}" srcOrd="0" destOrd="0" presId="urn:microsoft.com/office/officeart/2005/8/layout/hierarchy1"/>
+    <dgm:cxn modelId="{FE26BC42-4D3D-4A91-9E49-99ABB4504543}" type="presOf" srcId="{AB214542-0730-43B6-85D0-F10B4449CEC3}" destId="{766763EA-798B-40BE-A16B-DE5401AFE9B4}" srcOrd="0" destOrd="0" presId="urn:microsoft.com/office/officeart/2005/8/layout/hierarchy1"/>
+    <dgm:cxn modelId="{C43D4A53-86EA-43A9-9DDD-7F378B734590}" type="presOf" srcId="{2B66F4BD-528D-4A6C-B892-573042564AA1}" destId="{80A97759-4D45-4367-800A-569716D5C5C2}" srcOrd="0" destOrd="0" presId="urn:microsoft.com/office/officeart/2005/8/layout/hierarchy1"/>
     <dgm:cxn modelId="{F25B2C62-70BC-426A-A98F-5CB5D5533F38}" srcId="{46553F6F-F90E-4011-8C52-643EE0A17DAA}" destId="{D07704B3-6013-4133-A246-52697E616180}" srcOrd="0" destOrd="0" parTransId="{2B66F4BD-528D-4A6C-B892-573042564AA1}" sibTransId="{FFCE5AC3-6E51-4126-B520-93A61A18DDA3}"/>
-    <dgm:cxn modelId="{965B9BD6-836F-4AC3-A62E-979E1B07935C}" type="presOf" srcId="{D07704B3-6013-4133-A246-52697E616180}" destId="{FA7ADD80-0448-49D1-A629-0BEE8AD12E0E}" srcOrd="0" destOrd="0" presId="urn:microsoft.com/office/officeart/2005/8/layout/hierarchy1"/>
+    <dgm:cxn modelId="{58533FB7-A3E4-46C4-8E2E-7EF936DF2261}" type="presOf" srcId="{4F8C5122-C656-4E9B-A2E2-F469BD12B635}" destId="{BEA1399F-AE25-4A35-8957-5A5041D48E4E}" srcOrd="0" destOrd="0" presId="urn:microsoft.com/office/officeart/2005/8/layout/hierarchy1"/>
     <dgm:cxn modelId="{8801DD5A-F5B8-4522-806A-CAB0510AD1E4}" srcId="{46553F6F-F90E-4011-8C52-643EE0A17DAA}" destId="{4F8C5122-C656-4E9B-A2E2-F469BD12B635}" srcOrd="1" destOrd="0" parTransId="{E4F37F17-3624-414D-BEF0-11D84C996EE5}" sibTransId="{37755904-84C8-4C87-B6F4-EACB2B5767C6}"/>
-    <dgm:cxn modelId="{C59A7EB5-4EBA-4551-8450-72B524A1F9C7}" type="presOf" srcId="{46553F6F-F90E-4011-8C52-643EE0A17DAA}" destId="{6BD36798-5955-4FE4-84AC-236D1CEEE441}" srcOrd="0" destOrd="0" presId="urn:microsoft.com/office/officeart/2005/8/layout/hierarchy1"/>
     <dgm:cxn modelId="{E1A4405D-0AE0-4E4E-AA67-8C13DFFE4B6C}" srcId="{46553F6F-F90E-4011-8C52-643EE0A17DAA}" destId="{AB214542-0730-43B6-85D0-F10B4449CEC3}" srcOrd="2" destOrd="0" parTransId="{C1E79CBE-D691-4ED6-9125-ED195609187D}" sibTransId="{628EFF25-A14B-4195-81E7-DC303C3C73C3}"/>
-    <dgm:cxn modelId="{CA04ED12-4A7F-4F68-91A5-F443E76B9D53}" type="presOf" srcId="{C1E79CBE-D691-4ED6-9125-ED195609187D}" destId="{7D92D57C-B2A8-45ED-BDD1-DCF86503FAA1}" srcOrd="0" destOrd="0" presId="urn:microsoft.com/office/officeart/2005/8/layout/hierarchy1"/>
-    <dgm:cxn modelId="{877CFF92-F759-4C2F-965D-D0C61A88B988}" type="presOf" srcId="{0944E9AC-8158-4C6B-8C04-567C3CE10A72}" destId="{9C8BE4B0-E0DA-484D-958E-8AB67FA99E44}" srcOrd="0" destOrd="0" presId="urn:microsoft.com/office/officeart/2005/8/layout/hierarchy1"/>
-    <dgm:cxn modelId="{C7679998-09FB-4469-B139-ADA385C2B10B}" type="presOf" srcId="{2B66F4BD-528D-4A6C-B892-573042564AA1}" destId="{80A97759-4D45-4367-800A-569716D5C5C2}" srcOrd="0" destOrd="0" presId="urn:microsoft.com/office/officeart/2005/8/layout/hierarchy1"/>
-    <dgm:cxn modelId="{2EA25A9F-6DAB-414E-A677-3CDC3B237422}" type="presOf" srcId="{AB214542-0730-43B6-85D0-F10B4449CEC3}" destId="{766763EA-798B-40BE-A16B-DE5401AFE9B4}" srcOrd="0" destOrd="0" presId="urn:microsoft.com/office/officeart/2005/8/layout/hierarchy1"/>
-    <dgm:cxn modelId="{9A338702-4D12-4978-8AB6-92A10619D1B0}" type="presParOf" srcId="{9C8BE4B0-E0DA-484D-958E-8AB67FA99E44}" destId="{2FEFCFC3-A854-46F5-A7D7-5000E3052F81}" srcOrd="0" destOrd="0" presId="urn:microsoft.com/office/officeart/2005/8/layout/hierarchy1"/>
-    <dgm:cxn modelId="{5129E673-4E05-4A67-98C1-671BEFFA9A9A}" type="presParOf" srcId="{2FEFCFC3-A854-46F5-A7D7-5000E3052F81}" destId="{74FF2041-BC5A-4EF8-9B06-290E528CF416}" srcOrd="0" destOrd="0" presId="urn:microsoft.com/office/officeart/2005/8/layout/hierarchy1"/>
-    <dgm:cxn modelId="{54BD698E-C714-47A8-9308-B5FA8CB1CE67}" type="presParOf" srcId="{74FF2041-BC5A-4EF8-9B06-290E528CF416}" destId="{E6D54354-BB68-4BEB-B332-348E65560934}" srcOrd="0" destOrd="0" presId="urn:microsoft.com/office/officeart/2005/8/layout/hierarchy1"/>
-    <dgm:cxn modelId="{3151A05D-0045-4E33-85E2-06E06DEE3A99}" type="presParOf" srcId="{74FF2041-BC5A-4EF8-9B06-290E528CF416}" destId="{6BD36798-5955-4FE4-84AC-236D1CEEE441}" srcOrd="1" destOrd="0" presId="urn:microsoft.com/office/officeart/2005/8/layout/hierarchy1"/>
-    <dgm:cxn modelId="{AA11EAB3-7039-4200-A7E7-18065EB2C210}" type="presParOf" srcId="{2FEFCFC3-A854-46F5-A7D7-5000E3052F81}" destId="{8438FA7D-6508-4138-90AE-69136E8DFED5}" srcOrd="1" destOrd="0" presId="urn:microsoft.com/office/officeart/2005/8/layout/hierarchy1"/>
-    <dgm:cxn modelId="{0ABAF532-EE39-454F-9F18-B695B5916273}" type="presParOf" srcId="{8438FA7D-6508-4138-90AE-69136E8DFED5}" destId="{80A97759-4D45-4367-800A-569716D5C5C2}" srcOrd="0" destOrd="0" presId="urn:microsoft.com/office/officeart/2005/8/layout/hierarchy1"/>
-    <dgm:cxn modelId="{4110BB45-3E36-4F9B-8551-8675F3B86773}" type="presParOf" srcId="{8438FA7D-6508-4138-90AE-69136E8DFED5}" destId="{A9010B25-CDD2-4126-B524-9013985DC6F9}" srcOrd="1" destOrd="0" presId="urn:microsoft.com/office/officeart/2005/8/layout/hierarchy1"/>
-    <dgm:cxn modelId="{3FBA40D8-0572-451F-8BD0-BD4DD092D8AA}" type="presParOf" srcId="{A9010B25-CDD2-4126-B524-9013985DC6F9}" destId="{F5069368-0555-4E9C-B485-830C4FC3284C}" srcOrd="0" destOrd="0" presId="urn:microsoft.com/office/officeart/2005/8/layout/hierarchy1"/>
-    <dgm:cxn modelId="{43768B9D-AC33-41A8-91B2-2895D054A60E}" type="presParOf" srcId="{F5069368-0555-4E9C-B485-830C4FC3284C}" destId="{A56F9437-27E3-444A-88D4-DF2F3F92B9DD}" srcOrd="0" destOrd="0" presId="urn:microsoft.com/office/officeart/2005/8/layout/hierarchy1"/>
-    <dgm:cxn modelId="{39A0C365-64E4-4F04-AF6C-76A5FFA806DD}" type="presParOf" srcId="{F5069368-0555-4E9C-B485-830C4FC3284C}" destId="{FA7ADD80-0448-49D1-A629-0BEE8AD12E0E}" srcOrd="1" destOrd="0" presId="urn:microsoft.com/office/officeart/2005/8/layout/hierarchy1"/>
-    <dgm:cxn modelId="{7874AF20-5E76-4AC6-AC6E-BC3BBDCDC00D}" type="presParOf" srcId="{A9010B25-CDD2-4126-B524-9013985DC6F9}" destId="{A03891BD-29BE-4076-A5CB-FC4F15EB783C}" srcOrd="1" destOrd="0" presId="urn:microsoft.com/office/officeart/2005/8/layout/hierarchy1"/>
-    <dgm:cxn modelId="{5F1A147E-51C2-44E7-B370-25D2748F91D4}" type="presParOf" srcId="{8438FA7D-6508-4138-90AE-69136E8DFED5}" destId="{2C9A8413-C73C-4059-9CF2-1094074CEC47}" srcOrd="2" destOrd="0" presId="urn:microsoft.com/office/officeart/2005/8/layout/hierarchy1"/>
-    <dgm:cxn modelId="{876D7049-EA17-42B0-8B1A-D0CDF5877EAA}" type="presParOf" srcId="{8438FA7D-6508-4138-90AE-69136E8DFED5}" destId="{2ED34935-2231-49FA-8508-18E9E438F364}" srcOrd="3" destOrd="0" presId="urn:microsoft.com/office/officeart/2005/8/layout/hierarchy1"/>
-    <dgm:cxn modelId="{F416965B-1EB4-480A-BFE5-F33FD93652DA}" type="presParOf" srcId="{2ED34935-2231-49FA-8508-18E9E438F364}" destId="{9E7F132F-C45D-485E-B171-78A4C1130709}" srcOrd="0" destOrd="0" presId="urn:microsoft.com/office/officeart/2005/8/layout/hierarchy1"/>
-    <dgm:cxn modelId="{75D9E157-F805-48D5-BEC3-00E2AAB94F52}" type="presParOf" srcId="{9E7F132F-C45D-485E-B171-78A4C1130709}" destId="{7CCC8AF0-488F-4D8D-965D-27A263685F60}" srcOrd="0" destOrd="0" presId="urn:microsoft.com/office/officeart/2005/8/layout/hierarchy1"/>
-    <dgm:cxn modelId="{11B3A149-759B-464E-B858-80668AD66D96}" type="presParOf" srcId="{9E7F132F-C45D-485E-B171-78A4C1130709}" destId="{BEA1399F-AE25-4A35-8957-5A5041D48E4E}" srcOrd="1" destOrd="0" presId="urn:microsoft.com/office/officeart/2005/8/layout/hierarchy1"/>
-    <dgm:cxn modelId="{8FBBD3E2-4904-46E5-98B9-AD1BA5A7C33D}" type="presParOf" srcId="{2ED34935-2231-49FA-8508-18E9E438F364}" destId="{482EE657-61B4-4C3C-BC35-47F4F7ECD8F0}" srcOrd="1" destOrd="0" presId="urn:microsoft.com/office/officeart/2005/8/layout/hierarchy1"/>
-    <dgm:cxn modelId="{75860047-0F8A-4AE0-95A6-DA76A4019B53}" type="presParOf" srcId="{8438FA7D-6508-4138-90AE-69136E8DFED5}" destId="{7D92D57C-B2A8-45ED-BDD1-DCF86503FAA1}" srcOrd="4" destOrd="0" presId="urn:microsoft.com/office/officeart/2005/8/layout/hierarchy1"/>
-    <dgm:cxn modelId="{8AFA5F27-00BF-4ED6-8903-83F8685CDBD4}" type="presParOf" srcId="{8438FA7D-6508-4138-90AE-69136E8DFED5}" destId="{254F9CC6-F99C-4C55-AF58-E2E8EFFE8350}" srcOrd="5" destOrd="0" presId="urn:microsoft.com/office/officeart/2005/8/layout/hierarchy1"/>
-    <dgm:cxn modelId="{98D459E2-4697-45E6-9413-9F84723E63FD}" type="presParOf" srcId="{254F9CC6-F99C-4C55-AF58-E2E8EFFE8350}" destId="{A27191EE-4299-4577-82F7-6AF62003E4AD}" srcOrd="0" destOrd="0" presId="urn:microsoft.com/office/officeart/2005/8/layout/hierarchy1"/>
-    <dgm:cxn modelId="{86F694EF-5DD8-489C-AF80-16916709B893}" type="presParOf" srcId="{A27191EE-4299-4577-82F7-6AF62003E4AD}" destId="{B51F2942-232B-442B-8CBE-34DD9209BAF1}" srcOrd="0" destOrd="0" presId="urn:microsoft.com/office/officeart/2005/8/layout/hierarchy1"/>
-    <dgm:cxn modelId="{9F4B6377-97D4-4EF0-94F9-29B858C0A03E}" type="presParOf" srcId="{A27191EE-4299-4577-82F7-6AF62003E4AD}" destId="{766763EA-798B-40BE-A16B-DE5401AFE9B4}" srcOrd="1" destOrd="0" presId="urn:microsoft.com/office/officeart/2005/8/layout/hierarchy1"/>
-    <dgm:cxn modelId="{B340285E-67FB-4BCE-B095-2156B101FF4E}" type="presParOf" srcId="{254F9CC6-F99C-4C55-AF58-E2E8EFFE8350}" destId="{B968FC56-D651-4C1E-8150-90EDE801EF56}" srcOrd="1" destOrd="0" presId="urn:microsoft.com/office/officeart/2005/8/layout/hierarchy1"/>
+    <dgm:cxn modelId="{53972A72-B757-4280-8F16-B5EECBD0C30A}" type="presOf" srcId="{C1E79CBE-D691-4ED6-9125-ED195609187D}" destId="{7D92D57C-B2A8-45ED-BDD1-DCF86503FAA1}" srcOrd="0" destOrd="0" presId="urn:microsoft.com/office/officeart/2005/8/layout/hierarchy1"/>
+    <dgm:cxn modelId="{E9DF2A75-C7A6-4263-BE4F-311B6B7CB447}" type="presOf" srcId="{0944E9AC-8158-4C6B-8C04-567C3CE10A72}" destId="{9C8BE4B0-E0DA-484D-958E-8AB67FA99E44}" srcOrd="0" destOrd="0" presId="urn:microsoft.com/office/officeart/2005/8/layout/hierarchy1"/>
+    <dgm:cxn modelId="{7276BBE5-232B-44D0-8AEF-7AC3A712317A}" type="presParOf" srcId="{9C8BE4B0-E0DA-484D-958E-8AB67FA99E44}" destId="{2FEFCFC3-A854-46F5-A7D7-5000E3052F81}" srcOrd="0" destOrd="0" presId="urn:microsoft.com/office/officeart/2005/8/layout/hierarchy1"/>
+    <dgm:cxn modelId="{3853A9AE-DC51-4053-B26A-45FD32375770}" type="presParOf" srcId="{2FEFCFC3-A854-46F5-A7D7-5000E3052F81}" destId="{74FF2041-BC5A-4EF8-9B06-290E528CF416}" srcOrd="0" destOrd="0" presId="urn:microsoft.com/office/officeart/2005/8/layout/hierarchy1"/>
+    <dgm:cxn modelId="{6FDC366C-7F76-492D-904A-244CB53BA125}" type="presParOf" srcId="{74FF2041-BC5A-4EF8-9B06-290E528CF416}" destId="{E6D54354-BB68-4BEB-B332-348E65560934}" srcOrd="0" destOrd="0" presId="urn:microsoft.com/office/officeart/2005/8/layout/hierarchy1"/>
+    <dgm:cxn modelId="{19F28DB4-03AB-4618-882D-DBFDEA89DF82}" type="presParOf" srcId="{74FF2041-BC5A-4EF8-9B06-290E528CF416}" destId="{6BD36798-5955-4FE4-84AC-236D1CEEE441}" srcOrd="1" destOrd="0" presId="urn:microsoft.com/office/officeart/2005/8/layout/hierarchy1"/>
+    <dgm:cxn modelId="{B2B6BB6F-D729-4A9C-87C6-63DA4F4E00CD}" type="presParOf" srcId="{2FEFCFC3-A854-46F5-A7D7-5000E3052F81}" destId="{8438FA7D-6508-4138-90AE-69136E8DFED5}" srcOrd="1" destOrd="0" presId="urn:microsoft.com/office/officeart/2005/8/layout/hierarchy1"/>
+    <dgm:cxn modelId="{417C0E97-F1AE-41E6-A4D8-65C6699FD8E0}" type="presParOf" srcId="{8438FA7D-6508-4138-90AE-69136E8DFED5}" destId="{80A97759-4D45-4367-800A-569716D5C5C2}" srcOrd="0" destOrd="0" presId="urn:microsoft.com/office/officeart/2005/8/layout/hierarchy1"/>
+    <dgm:cxn modelId="{8F65481C-55DF-4168-968D-5D3EC9E4C3D3}" type="presParOf" srcId="{8438FA7D-6508-4138-90AE-69136E8DFED5}" destId="{A9010B25-CDD2-4126-B524-9013985DC6F9}" srcOrd="1" destOrd="0" presId="urn:microsoft.com/office/officeart/2005/8/layout/hierarchy1"/>
+    <dgm:cxn modelId="{65D780E5-F052-4137-BE2F-82CF3BA33005}" type="presParOf" srcId="{A9010B25-CDD2-4126-B524-9013985DC6F9}" destId="{F5069368-0555-4E9C-B485-830C4FC3284C}" srcOrd="0" destOrd="0" presId="urn:microsoft.com/office/officeart/2005/8/layout/hierarchy1"/>
+    <dgm:cxn modelId="{7693FD45-09AB-4656-83D2-7A4ACC187D7D}" type="presParOf" srcId="{F5069368-0555-4E9C-B485-830C4FC3284C}" destId="{A56F9437-27E3-444A-88D4-DF2F3F92B9DD}" srcOrd="0" destOrd="0" presId="urn:microsoft.com/office/officeart/2005/8/layout/hierarchy1"/>
+    <dgm:cxn modelId="{6EA23645-6572-438A-87BB-46A5C56649CF}" type="presParOf" srcId="{F5069368-0555-4E9C-B485-830C4FC3284C}" destId="{FA7ADD80-0448-49D1-A629-0BEE8AD12E0E}" srcOrd="1" destOrd="0" presId="urn:microsoft.com/office/officeart/2005/8/layout/hierarchy1"/>
+    <dgm:cxn modelId="{F10438D2-DB75-48BF-8373-148CBCBF8023}" type="presParOf" srcId="{A9010B25-CDD2-4126-B524-9013985DC6F9}" destId="{A03891BD-29BE-4076-A5CB-FC4F15EB783C}" srcOrd="1" destOrd="0" presId="urn:microsoft.com/office/officeart/2005/8/layout/hierarchy1"/>
+    <dgm:cxn modelId="{18961206-EB0C-4D40-B1E4-1ACBA2C43254}" type="presParOf" srcId="{8438FA7D-6508-4138-90AE-69136E8DFED5}" destId="{2C9A8413-C73C-4059-9CF2-1094074CEC47}" srcOrd="2" destOrd="0" presId="urn:microsoft.com/office/officeart/2005/8/layout/hierarchy1"/>
+    <dgm:cxn modelId="{00CB31B2-E777-45AD-8821-55C665321721}" type="presParOf" srcId="{8438FA7D-6508-4138-90AE-69136E8DFED5}" destId="{2ED34935-2231-49FA-8508-18E9E438F364}" srcOrd="3" destOrd="0" presId="urn:microsoft.com/office/officeart/2005/8/layout/hierarchy1"/>
+    <dgm:cxn modelId="{5E33A29A-8DF5-468C-BE9D-02BD86DF3109}" type="presParOf" srcId="{2ED34935-2231-49FA-8508-18E9E438F364}" destId="{9E7F132F-C45D-485E-B171-78A4C1130709}" srcOrd="0" destOrd="0" presId="urn:microsoft.com/office/officeart/2005/8/layout/hierarchy1"/>
+    <dgm:cxn modelId="{8824780F-66C6-47DC-B092-A1787A52AA1E}" type="presParOf" srcId="{9E7F132F-C45D-485E-B171-78A4C1130709}" destId="{7CCC8AF0-488F-4D8D-965D-27A263685F60}" srcOrd="0" destOrd="0" presId="urn:microsoft.com/office/officeart/2005/8/layout/hierarchy1"/>
+    <dgm:cxn modelId="{A1B2ADFF-FE7D-4E81-B194-6E28AD0DC86E}" type="presParOf" srcId="{9E7F132F-C45D-485E-B171-78A4C1130709}" destId="{BEA1399F-AE25-4A35-8957-5A5041D48E4E}" srcOrd="1" destOrd="0" presId="urn:microsoft.com/office/officeart/2005/8/layout/hierarchy1"/>
+    <dgm:cxn modelId="{CE6E34B3-8498-4853-B561-FA185F2ABDA9}" type="presParOf" srcId="{2ED34935-2231-49FA-8508-18E9E438F364}" destId="{482EE657-61B4-4C3C-BC35-47F4F7ECD8F0}" srcOrd="1" destOrd="0" presId="urn:microsoft.com/office/officeart/2005/8/layout/hierarchy1"/>
+    <dgm:cxn modelId="{DE7EFC0D-F243-4930-ACCD-6280CA45A665}" type="presParOf" srcId="{8438FA7D-6508-4138-90AE-69136E8DFED5}" destId="{7D92D57C-B2A8-45ED-BDD1-DCF86503FAA1}" srcOrd="4" destOrd="0" presId="urn:microsoft.com/office/officeart/2005/8/layout/hierarchy1"/>
+    <dgm:cxn modelId="{326F95CE-5F52-4534-B74C-4AD9CC2C156F}" type="presParOf" srcId="{8438FA7D-6508-4138-90AE-69136E8DFED5}" destId="{254F9CC6-F99C-4C55-AF58-E2E8EFFE8350}" srcOrd="5" destOrd="0" presId="urn:microsoft.com/office/officeart/2005/8/layout/hierarchy1"/>
+    <dgm:cxn modelId="{A4329248-EF31-4288-AEA8-EBC4B4D84F95}" type="presParOf" srcId="{254F9CC6-F99C-4C55-AF58-E2E8EFFE8350}" destId="{A27191EE-4299-4577-82F7-6AF62003E4AD}" srcOrd="0" destOrd="0" presId="urn:microsoft.com/office/officeart/2005/8/layout/hierarchy1"/>
+    <dgm:cxn modelId="{C8DE3575-3E00-4D4B-A04B-DE734A6CA17E}" type="presParOf" srcId="{A27191EE-4299-4577-82F7-6AF62003E4AD}" destId="{B51F2942-232B-442B-8CBE-34DD9209BAF1}" srcOrd="0" destOrd="0" presId="urn:microsoft.com/office/officeart/2005/8/layout/hierarchy1"/>
+    <dgm:cxn modelId="{974C985B-6339-4392-AA1A-D86B5955F1D0}" type="presParOf" srcId="{A27191EE-4299-4577-82F7-6AF62003E4AD}" destId="{766763EA-798B-40BE-A16B-DE5401AFE9B4}" srcOrd="1" destOrd="0" presId="urn:microsoft.com/office/officeart/2005/8/layout/hierarchy1"/>
+    <dgm:cxn modelId="{BA6EF032-72BB-4F84-A678-0F117564E741}" type="presParOf" srcId="{254F9CC6-F99C-4C55-AF58-E2E8EFFE8350}" destId="{B968FC56-D651-4C1E-8150-90EDE801EF56}" srcOrd="1" destOrd="0" presId="urn:microsoft.com/office/officeart/2005/8/layout/hierarchy1"/>
   </dgm:cxnLst>
   <dgm:bg/>
   <dgm:whole/>
@@ -11771,7 +11656,7 @@
 </file>
 
 <file path=customXml/itemProps1.xml><?xml version="1.0" encoding="utf-8"?>
-<ds:datastoreItem xmlns:ds="http://schemas.openxmlformats.org/officeDocument/2006/customXml" ds:itemID="{160461A2-6F39-4818-90ED-11A6D7D239FD}">
+<ds:datastoreItem xmlns:ds="http://schemas.openxmlformats.org/officeDocument/2006/customXml" ds:itemID="{8CEF4D56-8484-49AF-809B-F33C70E3D8D4}">
   <ds:schemaRefs>
     <ds:schemaRef ds:uri="http://schemas.openxmlformats.org/officeDocument/2006/bibliography"/>
   </ds:schemaRefs>

</xml_diff>